<commit_message>
[DOCS] Update DB diagram
</commit_message>
<xml_diff>
--- a/docs/KLTN.docx
+++ b/docs/KLTN.docx
@@ -316,6 +316,7 @@
       <w:pPr>
         <w:pStyle w:val="ListParagraph"/>
         <w:ind w:left="0"/>
+        <w:jc w:val="center"/>
         <w:rPr>
           <w:rFonts w:asciiTheme="majorHAnsi" w:hAnsiTheme="majorHAnsi" w:cstheme="majorHAnsi"/>
           <w:sz w:val="28"/>
@@ -330,10 +331,10 @@
           <w:lang w:val="en-US"/>
         </w:rPr>
         <w:drawing>
-          <wp:inline distT="0" distB="0" distL="0" distR="0" wp14:anchorId="2B8381E0" wp14:editId="21216D25">
-            <wp:extent cx="5301900" cy="4244340"/>
-            <wp:effectExtent l="0" t="0" r="0" b="3810"/>
-            <wp:docPr id="1952711780" name="Picture 1"/>
+          <wp:inline distT="0" distB="0" distL="0" distR="0" wp14:anchorId="1DB64612" wp14:editId="489251FF">
+            <wp:extent cx="4498707" cy="4145280"/>
+            <wp:effectExtent l="0" t="0" r="0" b="7620"/>
+            <wp:docPr id="1623216455" name="Picture 1"/>
             <wp:cNvGraphicFramePr>
               <a:graphicFrameLocks xmlns:a="http://schemas.openxmlformats.org/drawingml/2006/main" noChangeAspect="1"/>
             </wp:cNvGraphicFramePr>
@@ -347,7 +348,7 @@
                     </pic:cNvPicPr>
                   </pic:nvPicPr>
                   <pic:blipFill>
-                    <a:blip r:embed="rId9">
+                    <a:blip r:embed="rId9" cstate="print">
                       <a:extLst>
                         <a:ext uri="{28A0092B-C50C-407E-A947-70E740481C1C}">
                           <a14:useLocalDpi xmlns:a14="http://schemas.microsoft.com/office/drawing/2010/main" val="0"/>
@@ -362,7 +363,7 @@
                   <pic:spPr bwMode="auto">
                     <a:xfrm>
                       <a:off x="0" y="0"/>
-                      <a:ext cx="5311055" cy="4251669"/>
+                      <a:ext cx="4515224" cy="4160500"/>
                     </a:xfrm>
                     <a:prstGeom prst="rect">
                       <a:avLst/>
@@ -432,10 +433,10 @@
           <w:lang w:val="en-US"/>
         </w:rPr>
         <w:drawing>
-          <wp:inline distT="0" distB="0" distL="0" distR="0" wp14:anchorId="49ECFA2D" wp14:editId="5EDD6B30">
-            <wp:extent cx="2305372" cy="3667637"/>
-            <wp:effectExtent l="0" t="0" r="0" b="9525"/>
-            <wp:docPr id="693518978" name="Picture 1" descr="A screenshot of a phone&#10;&#10;Description automatically generated"/>
+          <wp:inline distT="0" distB="0" distL="0" distR="0" wp14:anchorId="351B8D85" wp14:editId="7A0EEA30">
+            <wp:extent cx="3314700" cy="4495800"/>
+            <wp:effectExtent l="0" t="0" r="0" b="0"/>
+            <wp:docPr id="977560413" name="Picture 3"/>
             <wp:cNvGraphicFramePr>
               <a:graphicFrameLocks xmlns:a="http://schemas.openxmlformats.org/drawingml/2006/main" noChangeAspect="1"/>
             </wp:cNvGraphicFramePr>
@@ -443,23 +444,36 @@
               <a:graphicData uri="http://schemas.openxmlformats.org/drawingml/2006/picture">
                 <pic:pic xmlns:pic="http://schemas.openxmlformats.org/drawingml/2006/picture">
                   <pic:nvPicPr>
-                    <pic:cNvPr id="693518978" name="Picture 1" descr="A screenshot of a phone&#10;&#10;Description automatically generated"/>
-                    <pic:cNvPicPr/>
+                    <pic:cNvPr id="0" name="Picture 3"/>
+                    <pic:cNvPicPr>
+                      <a:picLocks noChangeAspect="1" noChangeArrowheads="1"/>
+                    </pic:cNvPicPr>
                   </pic:nvPicPr>
                   <pic:blipFill>
-                    <a:blip r:embed="rId10"/>
+                    <a:blip r:embed="rId10">
+                      <a:extLst>
+                        <a:ext uri="{28A0092B-C50C-407E-A947-70E740481C1C}">
+                          <a14:useLocalDpi xmlns:a14="http://schemas.microsoft.com/office/drawing/2010/main" val="0"/>
+                        </a:ext>
+                      </a:extLst>
+                    </a:blip>
+                    <a:srcRect/>
                     <a:stretch>
                       <a:fillRect/>
                     </a:stretch>
                   </pic:blipFill>
-                  <pic:spPr>
+                  <pic:spPr bwMode="auto">
                     <a:xfrm>
                       <a:off x="0" y="0"/>
-                      <a:ext cx="2305372" cy="3667637"/>
+                      <a:ext cx="3314700" cy="4495800"/>
                     </a:xfrm>
                     <a:prstGeom prst="rect">
                       <a:avLst/>
                     </a:prstGeom>
+                    <a:noFill/>
+                    <a:ln>
+                      <a:noFill/>
+                    </a:ln>
                   </pic:spPr>
                 </pic:pic>
               </a:graphicData>
@@ -561,18 +575,6 @@
           </wp:inline>
         </w:drawing>
       </w:r>
-    </w:p>
-    <w:p>
-      <w:pPr>
-        <w:pStyle w:val="ListParagraph"/>
-        <w:rPr>
-          <w:rFonts w:asciiTheme="majorHAnsi" w:hAnsiTheme="majorHAnsi" w:cstheme="majorHAnsi"/>
-          <w:b/>
-          <w:bCs/>
-          <w:sz w:val="28"/>
-          <w:lang w:val="en-US"/>
-        </w:rPr>
-      </w:pPr>
       <w:r>
         <w:rPr>
           <w:rFonts w:asciiTheme="majorHAnsi" w:hAnsiTheme="majorHAnsi" w:cstheme="majorHAnsi"/>
@@ -776,6 +778,16 @@
           <w:lang w:val="en-US"/>
         </w:rPr>
       </w:pPr>
+      <w:r>
+        <w:rPr>
+          <w:rFonts w:asciiTheme="majorHAnsi" w:hAnsiTheme="majorHAnsi" w:cstheme="majorHAnsi"/>
+          <w:b/>
+          <w:bCs/>
+          <w:sz w:val="28"/>
+          <w:lang w:val="en-US"/>
+        </w:rPr>
+        <w:br w:type="page"/>
+      </w:r>
     </w:p>
     <w:p>
       <w:pPr>
@@ -800,6 +812,7 @@
           <w:sz w:val="28"/>
           <w:lang w:val="en-US"/>
         </w:rPr>
+        <w:lastRenderedPageBreak/>
         <w:t>Property Service</w:t>
       </w:r>
     </w:p>
@@ -825,10 +838,10 @@
           <w:lang w:val="en-US"/>
         </w:rPr>
         <w:drawing>
-          <wp:inline distT="0" distB="0" distL="0" distR="0" wp14:anchorId="5D6CC645" wp14:editId="7AB69223">
-            <wp:extent cx="5731510" cy="2703830"/>
-            <wp:effectExtent l="0" t="0" r="2540" b="1270"/>
-            <wp:docPr id="471243184" name="Picture 1" descr="A screenshot of a computer&#10;&#10;Description automatically generated"/>
+          <wp:inline distT="0" distB="0" distL="0" distR="0" wp14:anchorId="6AB2E299" wp14:editId="4B25DF8D">
+            <wp:extent cx="5730240" cy="5349240"/>
+            <wp:effectExtent l="0" t="0" r="3810" b="3810"/>
+            <wp:docPr id="618329303" name="Picture 2"/>
             <wp:cNvGraphicFramePr>
               <a:graphicFrameLocks xmlns:a="http://schemas.openxmlformats.org/drawingml/2006/main" noChangeAspect="1"/>
             </wp:cNvGraphicFramePr>
@@ -836,23 +849,36 @@
               <a:graphicData uri="http://schemas.openxmlformats.org/drawingml/2006/picture">
                 <pic:pic xmlns:pic="http://schemas.openxmlformats.org/drawingml/2006/picture">
                   <pic:nvPicPr>
-                    <pic:cNvPr id="471243184" name="Picture 1" descr="A screenshot of a computer&#10;&#10;Description automatically generated"/>
-                    <pic:cNvPicPr/>
+                    <pic:cNvPr id="0" name="Picture 2"/>
+                    <pic:cNvPicPr>
+                      <a:picLocks noChangeAspect="1" noChangeArrowheads="1"/>
+                    </pic:cNvPicPr>
                   </pic:nvPicPr>
                   <pic:blipFill>
-                    <a:blip r:embed="rId14"/>
+                    <a:blip r:embed="rId14">
+                      <a:extLst>
+                        <a:ext uri="{28A0092B-C50C-407E-A947-70E740481C1C}">
+                          <a14:useLocalDpi xmlns:a14="http://schemas.microsoft.com/office/drawing/2010/main" val="0"/>
+                        </a:ext>
+                      </a:extLst>
+                    </a:blip>
+                    <a:srcRect/>
                     <a:stretch>
                       <a:fillRect/>
                     </a:stretch>
                   </pic:blipFill>
-                  <pic:spPr>
+                  <pic:spPr bwMode="auto">
                     <a:xfrm>
                       <a:off x="0" y="0"/>
-                      <a:ext cx="5731510" cy="2703830"/>
+                      <a:ext cx="5730240" cy="5349240"/>
                     </a:xfrm>
                     <a:prstGeom prst="rect">
                       <a:avLst/>
                     </a:prstGeom>
+                    <a:noFill/>
+                    <a:ln>
+                      <a:noFill/>
+                    </a:ln>
                   </pic:spPr>
                 </pic:pic>
               </a:graphicData>
@@ -872,16 +898,6 @@
           <w:lang w:val="en-US"/>
         </w:rPr>
       </w:pPr>
-      <w:r>
-        <w:rPr>
-          <w:rFonts w:asciiTheme="majorHAnsi" w:hAnsiTheme="majorHAnsi" w:cstheme="majorHAnsi"/>
-          <w:b/>
-          <w:bCs/>
-          <w:sz w:val="28"/>
-          <w:lang w:val="en-US"/>
-        </w:rPr>
-        <w:br w:type="page"/>
-      </w:r>
     </w:p>
     <w:p>
       <w:pPr>
@@ -906,7 +922,6 @@
           <w:sz w:val="28"/>
           <w:lang w:val="en-US"/>
         </w:rPr>
-        <w:lastRenderedPageBreak/>
         <w:t>Notification Service</w:t>
       </w:r>
     </w:p>
@@ -979,6 +994,16 @@
           <w:lang w:val="en-US"/>
         </w:rPr>
       </w:pPr>
+      <w:r>
+        <w:rPr>
+          <w:rFonts w:asciiTheme="majorHAnsi" w:hAnsiTheme="majorHAnsi" w:cstheme="majorHAnsi"/>
+          <w:b/>
+          <w:bCs/>
+          <w:sz w:val="28"/>
+          <w:lang w:val="en-US"/>
+        </w:rPr>
+        <w:br w:type="page"/>
+      </w:r>
     </w:p>
     <w:p>
       <w:pPr>
@@ -1003,6 +1028,7 @@
           <w:sz w:val="28"/>
           <w:lang w:val="en-US"/>
         </w:rPr>
+        <w:lastRenderedPageBreak/>
         <w:t>Review Service</w:t>
       </w:r>
     </w:p>

</xml_diff>